<commit_message>
general linear regression equation
</commit_message>
<xml_diff>
--- a/Feature_Extraction/PCA_on_house_prices_data/Task Two group assignment.docx
+++ b/Feature_Extraction/PCA_on_house_prices_data/Task Two group assignment.docx
@@ -855,6 +855,103 @@
           <w:sz w:val="24"/>
         </w:rPr>
         <w:t xml:space="preserve"> </w:t>
+      </w:r>
+    </w:p>
+    <w:p>
+      <w:pPr>
+        <w:spacing w:after="26" w:line="367" w:lineRule="auto"/>
+        <w:ind w:left="1425"/>
+        <w:rPr>
+          <w:b/>
+          <w:bCs/>
+        </w:rPr>
+      </w:pPr>
+      <w:proofErr w:type="spellStart"/>
+      <w:r>
+        <w:rPr>
+          <w:b/>
+          <w:bCs/>
+          <w:sz w:val="24"/>
+        </w:rPr>
+        <w:t>y_hat</w:t>
+      </w:r>
+      <w:proofErr w:type="spellEnd"/>
+      <w:r>
+        <w:rPr>
+          <w:b/>
+          <w:bCs/>
+          <w:sz w:val="24"/>
+        </w:rPr>
+        <w:t xml:space="preserve"> = </w:t>
+      </w:r>
+      <w:r>
+        <w:rPr>
+          <w:b/>
+          <w:bCs/>
+          <w:sz w:val="24"/>
+        </w:rPr>
+        <w:t>w1</w:t>
+      </w:r>
+      <w:r>
+        <w:rPr>
+          <w:b/>
+          <w:bCs/>
+          <w:sz w:val="24"/>
+        </w:rPr>
+        <w:t xml:space="preserve"> X1 + </w:t>
+      </w:r>
+      <w:r>
+        <w:rPr>
+          <w:b/>
+          <w:bCs/>
+          <w:sz w:val="24"/>
+        </w:rPr>
+        <w:t>w2</w:t>
+      </w:r>
+      <w:r>
+        <w:rPr>
+          <w:b/>
+          <w:bCs/>
+          <w:sz w:val="24"/>
+        </w:rPr>
+        <w:t xml:space="preserve"> X2 + </w:t>
+      </w:r>
+      <w:r>
+        <w:rPr>
+          <w:b/>
+          <w:bCs/>
+          <w:sz w:val="24"/>
+        </w:rPr>
+        <w:t>b</w:t>
+      </w:r>
+    </w:p>
+    <w:p>
+      <w:pPr>
+        <w:spacing w:after="26" w:line="367" w:lineRule="auto"/>
+        <w:ind w:left="1425"/>
+        <w:rPr>
+          <w:b/>
+          <w:bCs/>
+          <w:sz w:val="24"/>
+        </w:rPr>
+      </w:pPr>
+      <w:proofErr w:type="spellStart"/>
+      <w:r>
+        <w:rPr>
+          <w:b/>
+          <w:bCs/>
+          <w:sz w:val="24"/>
+        </w:rPr>
+        <w:t>y_hat</w:t>
+      </w:r>
+      <w:proofErr w:type="spellEnd"/>
+      <w:r>
+        <w:rPr>
+          <w:b/>
+          <w:bCs/>
+          <w:sz w:val="24"/>
+        </w:rPr>
+        <w:t xml:space="preserve"> = 17073.5 X1 + 1120.12 X2 + 180921.2</w:t>
       </w:r>
     </w:p>
     <w:sectPr>

</xml_diff>